<commit_message>
replacing all docx file for securing the company
</commit_message>
<xml_diff>
--- a/public/results.docx
+++ b/public/results.docx
@@ -31,8 +31,6 @@
         </w:rPr>
         <w:t>${sampling_time}</w:t>
       </w:r>
-      <w:bookmarkStart w:id="0" w:name="_GoBack"/>
-      <w:bookmarkEnd w:id="0"/>
       <w:r>
         <w:rPr>
           <w:rFonts w:ascii="Times New Roman" w:hAnsi="Times New Roman" w:cs="Times New Roman"/>
@@ -193,7 +191,27 @@
           <w:szCs w:val="24"/>
           <w:lang w:bidi="en-US"/>
         </w:rPr>
-        <w:t xml:space="preserve">. M. Candra Wijanadi on the date states above have performed the </w:t>
+        <w:t>.</w:t>
+      </w:r>
+      <w:r>
+        <w:rPr>
+          <w:rFonts w:ascii="Times New Roman" w:eastAsia="Times New Roman" w:hAnsi="Times New Roman" w:cs="Times New Roman"/>
+          <w:sz w:val="24"/>
+          <w:szCs w:val="24"/>
+          <w:lang w:bidi="en-US"/>
+        </w:rPr>
+        <w:t xml:space="preserve"> Of Thuganomics </w:t>
+      </w:r>
+      <w:bookmarkStart w:id="0" w:name="_GoBack"/>
+      <w:bookmarkEnd w:id="0"/>
+      <w:r>
+        <w:rPr>
+          <w:rFonts w:ascii="Times New Roman" w:eastAsia="Times New Roman" w:hAnsi="Times New Roman" w:cs="Times New Roman"/>
+          <w:sz w:val="24"/>
+          <w:szCs w:val="24"/>
+          <w:lang w:bidi="en-US"/>
+        </w:rPr>
+        <w:t xml:space="preserve">on the date states above have performed the </w:t>
       </w:r>
       <w:r>
         <w:rPr>
@@ -1288,6 +1306,7 @@
         <w:t>Attending Physician</w:t>
       </w:r>
     </w:p>
+    <w:bookmarkEnd w:id="1"/>
     <w:p>
       <w:pPr>
         <w:pStyle w:val="BodyText"/>
@@ -1298,76 +1317,6 @@
           <w:noProof/>
         </w:rPr>
       </w:pPr>
-      <w:r>
-        <w:rPr>
-          <w:noProof/>
-        </w:rPr>
-        <w:drawing>
-          <wp:anchor distT="0" distB="0" distL="114300" distR="114300" simplePos="0" relativeHeight="251659264" behindDoc="1" locked="0" layoutInCell="1" allowOverlap="1" wp14:anchorId="6086186D" wp14:editId="5B8D5572">
-            <wp:simplePos x="0" y="0"/>
-            <wp:positionH relativeFrom="column">
-              <wp:posOffset>541020</wp:posOffset>
-            </wp:positionH>
-            <wp:positionV relativeFrom="paragraph">
-              <wp:posOffset>13335</wp:posOffset>
-            </wp:positionV>
-            <wp:extent cx="1624330" cy="777875"/>
-            <wp:effectExtent l="0" t="0" r="0" b="3175"/>
-            <wp:wrapNone/>
-            <wp:docPr id="4" name="Picture 4"/>
-            <wp:cNvGraphicFramePr>
-              <a:graphicFrameLocks xmlns:a="http://schemas.openxmlformats.org/drawingml/2006/main" noChangeAspect="1"/>
-            </wp:cNvGraphicFramePr>
-            <a:graphic xmlns:a="http://schemas.openxmlformats.org/drawingml/2006/main">
-              <a:graphicData uri="http://schemas.openxmlformats.org/drawingml/2006/picture">
-                <pic:pic xmlns:pic="http://schemas.openxmlformats.org/drawingml/2006/picture">
-                  <pic:nvPicPr>
-                    <pic:cNvPr id="5" name="Screen Shot 2020-03-24 at 21.00.14.png"/>
-                    <pic:cNvPicPr/>
-                  </pic:nvPicPr>
-                  <pic:blipFill>
-                    <a:blip r:embed="rId8" cstate="print">
-                      <a:extLst>
-                        <a:ext uri="{BEBA8EAE-BF5A-486C-A8C5-ECC9F3942E4B}">
-                          <a14:imgProps xmlns:a14="http://schemas.microsoft.com/office/drawing/2010/main">
-                            <a14:imgLayer r:embed="rId9">
-                              <a14:imgEffect>
-                                <a14:artisticPhotocopy/>
-                              </a14:imgEffect>
-                            </a14:imgLayer>
-                          </a14:imgProps>
-                        </a:ext>
-                        <a:ext uri="{28A0092B-C50C-407E-A947-70E740481C1C}">
-                          <a14:useLocalDpi xmlns:a14="http://schemas.microsoft.com/office/drawing/2010/main" val="0"/>
-                        </a:ext>
-                      </a:extLst>
-                    </a:blip>
-                    <a:stretch>
-                      <a:fillRect/>
-                    </a:stretch>
-                  </pic:blipFill>
-                  <pic:spPr>
-                    <a:xfrm>
-                      <a:off x="0" y="0"/>
-                      <a:ext cx="1624330" cy="777875"/>
-                    </a:xfrm>
-                    <a:prstGeom prst="rect">
-                      <a:avLst/>
-                    </a:prstGeom>
-                  </pic:spPr>
-                </pic:pic>
-              </a:graphicData>
-            </a:graphic>
-            <wp14:sizeRelH relativeFrom="page">
-              <wp14:pctWidth>0</wp14:pctWidth>
-            </wp14:sizeRelH>
-            <wp14:sizeRelV relativeFrom="page">
-              <wp14:pctHeight>0</wp14:pctHeight>
-            </wp14:sizeRelV>
-          </wp:anchor>
-        </w:drawing>
-      </w:r>
-      <w:bookmarkEnd w:id="1"/>
     </w:p>
     <w:p>
       <w:pPr>
@@ -1424,26 +1373,9 @@
         </w:rPr>
         <w:t xml:space="preserve"> </w:t>
       </w:r>
-      <w:proofErr w:type="gramStart"/>
-      <w:r>
-        <w:rPr>
-          <w:rFonts w:ascii="Times New Roman" w:hAnsi="Times New Roman" w:cs="Times New Roman"/>
-          <w:b/>
-        </w:rPr>
-        <w:t>dr</w:t>
-      </w:r>
-      <w:proofErr w:type="gramEnd"/>
-      <w:r>
-        <w:rPr>
-          <w:rFonts w:ascii="Times New Roman" w:hAnsi="Times New Roman" w:cs="Times New Roman"/>
-          <w:b/>
-        </w:rPr>
-        <w:t>. M. Candra Wijanadi</w:t>
-      </w:r>
     </w:p>
     <w:sectPr>
-      <w:headerReference w:type="default" r:id="rId10"/>
-      <w:footerReference w:type="default" r:id="rId11"/>
+      <w:headerReference w:type="default" r:id="rId8"/>
       <w:pgSz w:w="11907" w:h="16839" w:code="9"/>
       <w:pgMar w:top="720" w:right="720" w:bottom="720" w:left="288" w:header="1930" w:footer="720" w:gutter="0"/>
       <w:cols w:space="720"/>
@@ -1470,83 +1402,6 @@
     </w:p>
   </w:endnote>
 </w:endnotes>
-</file>
-
-<file path=word/footer1.xml><?xml version="1.0" encoding="utf-8"?>
-<w:ftr xmlns:wpc="http://schemas.microsoft.com/office/word/2010/wordprocessingCanvas" xmlns:cx="http://schemas.microsoft.com/office/drawing/2014/chartex" xmlns:cx1="http://schemas.microsoft.com/office/drawing/2015/9/8/chartex" xmlns:mc="http://schemas.openxmlformats.org/markup-compatibility/2006" xmlns:o="urn:schemas-microsoft-com:office:office" xmlns:r="http://schemas.openxmlformats.org/officeDocument/2006/relationships" xmlns:m="http://schemas.openxmlformats.org/officeDocument/2006/math" xmlns:v="urn:schemas-microsoft-com:vml" xmlns:wp14="http://schemas.microsoft.com/office/word/2010/wordprocessingDrawing" xmlns:wp="http://schemas.openxmlformats.org/drawingml/2006/wordprocessingDrawing" xmlns:w10="urn:schemas-microsoft-com:office:word" xmlns:w="http://schemas.openxmlformats.org/wordprocessingml/2006/main" xmlns:w14="http://schemas.microsoft.com/office/word/2010/wordml" xmlns:w15="http://schemas.microsoft.com/office/word/2012/wordml" xmlns:w16se="http://schemas.microsoft.com/office/word/2015/wordml/symex" xmlns:wpg="http://schemas.microsoft.com/office/word/2010/wordprocessingGroup" xmlns:wpi="http://schemas.microsoft.com/office/word/2010/wordprocessingInk" xmlns:wne="http://schemas.microsoft.com/office/word/2006/wordml" xmlns:wps="http://schemas.microsoft.com/office/word/2010/wordprocessingShape" mc:Ignorable="w14 w15 w16se wp14">
-  <w:p>
-    <w:pPr>
-      <w:pStyle w:val="Footer"/>
-    </w:pPr>
-    <w:r>
-      <w:rPr>
-        <w:noProof/>
-      </w:rPr>
-      <w:drawing>
-        <wp:anchor distT="0" distB="0" distL="114300" distR="114300" simplePos="0" relativeHeight="251661312" behindDoc="0" locked="0" layoutInCell="1" allowOverlap="1" wp14:anchorId="1446601B" wp14:editId="75FC2460">
-          <wp:simplePos x="0" y="0"/>
-          <wp:positionH relativeFrom="margin">
-            <wp:posOffset>-104775</wp:posOffset>
-          </wp:positionH>
-          <wp:positionV relativeFrom="paragraph">
-            <wp:posOffset>79375</wp:posOffset>
-          </wp:positionV>
-          <wp:extent cx="7400925" cy="457200"/>
-          <wp:effectExtent l="0" t="0" r="9525" b="0"/>
-          <wp:wrapNone/>
-          <wp:docPr id="10" name="Picture 10"/>
-          <wp:cNvGraphicFramePr>
-            <a:graphicFrameLocks xmlns:a="http://schemas.openxmlformats.org/drawingml/2006/main" noChangeAspect="1"/>
-          </wp:cNvGraphicFramePr>
-          <a:graphic xmlns:a="http://schemas.openxmlformats.org/drawingml/2006/main">
-            <a:graphicData uri="http://schemas.openxmlformats.org/drawingml/2006/picture">
-              <pic:pic xmlns:pic="http://schemas.openxmlformats.org/drawingml/2006/picture">
-                <pic:nvPicPr>
-                  <pic:cNvPr id="0" name="Picture 3"/>
-                  <pic:cNvPicPr>
-                    <a:picLocks noChangeAspect="1" noChangeArrowheads="1"/>
-                  </pic:cNvPicPr>
-                </pic:nvPicPr>
-                <pic:blipFill>
-                  <a:blip r:embed="rId1">
-                    <a:extLst>
-                      <a:ext uri="{28A0092B-C50C-407E-A947-70E740481C1C}">
-                        <a14:useLocalDpi xmlns:a14="http://schemas.microsoft.com/office/drawing/2010/main" val="0"/>
-                      </a:ext>
-                    </a:extLst>
-                  </a:blip>
-                  <a:srcRect/>
-                  <a:stretch>
-                    <a:fillRect/>
-                  </a:stretch>
-                </pic:blipFill>
-                <pic:spPr bwMode="auto">
-                  <a:xfrm>
-                    <a:off x="0" y="0"/>
-                    <a:ext cx="7400925" cy="457200"/>
-                  </a:xfrm>
-                  <a:prstGeom prst="rect">
-                    <a:avLst/>
-                  </a:prstGeom>
-                  <a:noFill/>
-                  <a:ln>
-                    <a:noFill/>
-                  </a:ln>
-                </pic:spPr>
-              </pic:pic>
-            </a:graphicData>
-          </a:graphic>
-          <wp14:sizeRelH relativeFrom="page">
-            <wp14:pctWidth>0</wp14:pctWidth>
-          </wp14:sizeRelH>
-          <wp14:sizeRelV relativeFrom="page">
-            <wp14:pctHeight>0</wp14:pctHeight>
-          </wp14:sizeRelV>
-        </wp:anchor>
-      </w:drawing>
-    </w:r>
-  </w:p>
-</w:ftr>
 </file>
 
 <file path=word/footnotes.xml><?xml version="1.0" encoding="utf-8"?>
@@ -1582,71 +1437,7 @@
         <w:noProof/>
       </w:rPr>
       <w:drawing>
-        <wp:anchor distT="0" distB="0" distL="114300" distR="114300" simplePos="0" relativeHeight="251660288" behindDoc="0" locked="0" layoutInCell="1" allowOverlap="1" wp14:anchorId="2AED6371" wp14:editId="700CA43D">
-          <wp:simplePos x="0" y="0"/>
-          <wp:positionH relativeFrom="page">
-            <wp:posOffset>55245</wp:posOffset>
-          </wp:positionH>
-          <wp:positionV relativeFrom="paragraph">
-            <wp:posOffset>-1148080</wp:posOffset>
-          </wp:positionV>
-          <wp:extent cx="7426960" cy="1238250"/>
-          <wp:effectExtent l="0" t="0" r="2540" b="0"/>
-          <wp:wrapNone/>
-          <wp:docPr id="3" name="Picture 3"/>
-          <wp:cNvGraphicFramePr>
-            <a:graphicFrameLocks xmlns:a="http://schemas.openxmlformats.org/drawingml/2006/main" noChangeAspect="1"/>
-          </wp:cNvGraphicFramePr>
-          <a:graphic xmlns:a="http://schemas.openxmlformats.org/drawingml/2006/main">
-            <a:graphicData uri="http://schemas.openxmlformats.org/drawingml/2006/picture">
-              <pic:pic xmlns:pic="http://schemas.openxmlformats.org/drawingml/2006/picture">
-                <pic:nvPicPr>
-                  <pic:cNvPr id="0" name="Picture 1"/>
-                  <pic:cNvPicPr>
-                    <a:picLocks noChangeAspect="1" noChangeArrowheads="1"/>
-                  </pic:cNvPicPr>
-                </pic:nvPicPr>
-                <pic:blipFill>
-                  <a:blip r:embed="rId1">
-                    <a:extLst>
-                      <a:ext uri="{28A0092B-C50C-407E-A947-70E740481C1C}">
-                        <a14:useLocalDpi xmlns:a14="http://schemas.microsoft.com/office/drawing/2010/main" val="0"/>
-                      </a:ext>
-                    </a:extLst>
-                  </a:blip>
-                  <a:srcRect/>
-                  <a:stretch>
-                    <a:fillRect/>
-                  </a:stretch>
-                </pic:blipFill>
-                <pic:spPr bwMode="auto">
-                  <a:xfrm>
-                    <a:off x="0" y="0"/>
-                    <a:ext cx="7426960" cy="1238250"/>
-                  </a:xfrm>
-                  <a:prstGeom prst="rect">
-                    <a:avLst/>
-                  </a:prstGeom>
-                  <a:noFill/>
-                </pic:spPr>
-              </pic:pic>
-            </a:graphicData>
-          </a:graphic>
-          <wp14:sizeRelH relativeFrom="page">
-            <wp14:pctWidth>0</wp14:pctWidth>
-          </wp14:sizeRelH>
-          <wp14:sizeRelV relativeFrom="page">
-            <wp14:pctHeight>0</wp14:pctHeight>
-          </wp14:sizeRelV>
-        </wp:anchor>
-      </w:drawing>
-    </w:r>
-    <w:r>
-      <w:rPr>
-        <w:noProof/>
-      </w:rPr>
-      <w:drawing>
-        <wp:anchor distT="0" distB="0" distL="114300" distR="114300" simplePos="0" relativeHeight="251659264" behindDoc="0" locked="0" layoutInCell="1" allowOverlap="1" wp14:anchorId="3005AF39" wp14:editId="651FE94F">
+        <wp:anchor distT="0" distB="0" distL="114300" distR="114300" simplePos="0" relativeHeight="251659264" behindDoc="0" locked="0" layoutInCell="1" allowOverlap="1" wp14:anchorId="3005AF39" wp14:editId="431E5378">
           <wp:simplePos x="0" y="0"/>
           <wp:positionH relativeFrom="column">
             <wp:posOffset>-781050</wp:posOffset>
@@ -1671,7 +1462,7 @@
                   </pic:cNvPicPr>
                 </pic:nvPicPr>
                 <pic:blipFill rotWithShape="1">
-                  <a:blip r:embed="rId2" cstate="print">
+                  <a:blip r:embed="rId1" cstate="print">
                     <a:extLst>
                       <a:ext uri="{28A0092B-C50C-407E-A947-70E740481C1C}">
                         <a14:useLocalDpi xmlns:a14="http://schemas.microsoft.com/office/drawing/2010/main" val="0"/>
@@ -3111,7 +2902,7 @@
 </file>
 
 <file path=customXml/itemProps1.xml><?xml version="1.0" encoding="utf-8"?>
-<ds:datastoreItem xmlns:ds="http://schemas.openxmlformats.org/officeDocument/2006/customXml" ds:itemID="{7BA2E9E3-B7B2-41FD-8683-5812D8BCE920}">
+<ds:datastoreItem xmlns:ds="http://schemas.openxmlformats.org/officeDocument/2006/customXml" ds:itemID="{A2D8BABA-B8EF-459E-AAF7-4F5C691FE248}">
   <ds:schemaRefs>
     <ds:schemaRef ds:uri="http://schemas.openxmlformats.org/officeDocument/2006/bibliography"/>
   </ds:schemaRefs>

</xml_diff>